<commit_message>
Fix Bug Of Order Detail
</commit_message>
<xml_diff>
--- a/Database Query.docx
+++ b/Database Query.docx
@@ -333,14 +333,9 @@
       </w:r>
       <w:proofErr w:type="spellEnd"/>
       <w:r>
-        <w:t xml:space="preserve">) REFERENCES </w:t>
-      </w:r>
-      <w:proofErr w:type="gramStart"/>
-      <w:r>
-        <w:t>Users(</w:t>
-      </w:r>
-      <w:proofErr w:type="spellStart"/>
-      <w:proofErr w:type="gramEnd"/>
+        <w:t>) REFERENCES Users(</w:t>
+      </w:r>
+      <w:proofErr w:type="spellStart"/>
       <w:r>
         <w:t>UserId</w:t>
       </w:r>
@@ -365,14 +360,9 @@
       </w:r>
       <w:proofErr w:type="spellEnd"/>
       <w:r>
-        <w:t xml:space="preserve">) REFERENCES </w:t>
-      </w:r>
-      <w:proofErr w:type="gramStart"/>
-      <w:r>
-        <w:t>Roles(</w:t>
-      </w:r>
-      <w:proofErr w:type="spellStart"/>
-      <w:proofErr w:type="gramEnd"/>
+        <w:t>) REFERENCES Roles(</w:t>
+      </w:r>
+      <w:proofErr w:type="spellStart"/>
       <w:r>
         <w:t>RoleId</w:t>
       </w:r>
@@ -429,15 +419,7 @@
       </w:r>
       <w:proofErr w:type="spellEnd"/>
       <w:r>
-        <w:t xml:space="preserve"> </w:t>
-      </w:r>
-      <w:proofErr w:type="gramStart"/>
-      <w:r>
-        <w:t>varchar(</w:t>
-      </w:r>
-      <w:proofErr w:type="gramEnd"/>
-      <w:r>
-        <w:t>50) NOT NULL</w:t>
+        <w:t xml:space="preserve"> varchar(50) NOT NULL</w:t>
       </w:r>
     </w:p>
     <w:p>
@@ -482,15 +464,7 @@
       </w:r>
       <w:proofErr w:type="spellEnd"/>
       <w:r>
-        <w:t xml:space="preserve"> </w:t>
-      </w:r>
-      <w:proofErr w:type="gramStart"/>
-      <w:r>
-        <w:t>varchar(</w:t>
-      </w:r>
-      <w:proofErr w:type="gramEnd"/>
-      <w:r>
-        <w:t>50) NOT NULL</w:t>
+        <w:t xml:space="preserve"> varchar(50) NOT NULL</w:t>
       </w:r>
     </w:p>
     <w:p>
@@ -535,15 +509,7 @@
       </w:r>
       <w:proofErr w:type="spellEnd"/>
       <w:r>
-        <w:t xml:space="preserve"> </w:t>
-      </w:r>
-      <w:proofErr w:type="gramStart"/>
-      <w:r>
-        <w:t>varchar(</w:t>
-      </w:r>
-      <w:proofErr w:type="gramEnd"/>
-      <w:r>
-        <w:t>50) NOT NULL,</w:t>
+        <w:t xml:space="preserve"> varchar(50) NOT NULL,</w:t>
       </w:r>
     </w:p>
     <w:p>
@@ -583,15 +549,7 @@
       </w:r>
       <w:proofErr w:type="spellEnd"/>
       <w:r>
-        <w:t xml:space="preserve"> </w:t>
-      </w:r>
-      <w:proofErr w:type="gramStart"/>
-      <w:r>
-        <w:t>varchar(</w:t>
-      </w:r>
-      <w:proofErr w:type="gramEnd"/>
-      <w:r>
-        <w:t>50) NOT NULL,</w:t>
+        <w:t xml:space="preserve"> varchar(50) NOT NULL,</w:t>
       </w:r>
     </w:p>
     <w:p>
@@ -604,15 +562,7 @@
       </w:r>
       <w:proofErr w:type="spellEnd"/>
       <w:r>
-        <w:t xml:space="preserve"> </w:t>
-      </w:r>
-      <w:proofErr w:type="gramStart"/>
-      <w:r>
-        <w:t>varchar(</w:t>
-      </w:r>
-      <w:proofErr w:type="gramEnd"/>
-      <w:r>
-        <w:t>50) NOT NULL,</w:t>
+        <w:t xml:space="preserve"> varchar(50) NOT NULL,</w:t>
       </w:r>
     </w:p>
     <w:p>
@@ -641,8 +591,6 @@
       <w:r>
         <w:t xml:space="preserve"> date</w:t>
       </w:r>
-      <w:bookmarkStart w:id="0" w:name="_GoBack"/>
-      <w:bookmarkEnd w:id="0"/>
       <w:r>
         <w:t>,</w:t>
       </w:r>
@@ -700,14 +648,9 @@
       </w:r>
       <w:proofErr w:type="spellEnd"/>
       <w:r>
-        <w:t xml:space="preserve">) REFERENCES </w:t>
-      </w:r>
-      <w:proofErr w:type="gramStart"/>
-      <w:r>
-        <w:t>Category(</w:t>
-      </w:r>
-      <w:proofErr w:type="spellStart"/>
-      <w:proofErr w:type="gramEnd"/>
+        <w:t>) REFERENCES Category(</w:t>
+      </w:r>
+      <w:proofErr w:type="spellStart"/>
       <w:r>
         <w:t>CategoryId</w:t>
       </w:r>
@@ -782,14 +725,9 @@
       </w:r>
       <w:proofErr w:type="spellEnd"/>
       <w:r>
-        <w:t xml:space="preserve">) REFERENCES </w:t>
-      </w:r>
-      <w:proofErr w:type="gramStart"/>
-      <w:r>
-        <w:t>Users(</w:t>
-      </w:r>
-      <w:proofErr w:type="spellStart"/>
-      <w:proofErr w:type="gramEnd"/>
+        <w:t>) REFERENCES Users(</w:t>
+      </w:r>
+      <w:proofErr w:type="spellStart"/>
       <w:r>
         <w:t>UserId</w:t>
       </w:r>
@@ -811,14 +749,9 @@
       </w:r>
       <w:proofErr w:type="spellEnd"/>
       <w:r>
-        <w:t xml:space="preserve">) REFERENCES </w:t>
-      </w:r>
-      <w:proofErr w:type="gramStart"/>
-      <w:r>
-        <w:t>Ticket(</w:t>
-      </w:r>
-      <w:proofErr w:type="spellStart"/>
-      <w:proofErr w:type="gramEnd"/>
+        <w:t>) REFERENCES Ticket(</w:t>
+      </w:r>
+      <w:proofErr w:type="spellStart"/>
       <w:r>
         <w:t>TicketId</w:t>
       </w:r>
@@ -970,14 +903,9 @@
       </w:r>
       <w:proofErr w:type="spellEnd"/>
       <w:r>
-        <w:t xml:space="preserve">) REFERENCES </w:t>
-      </w:r>
-      <w:proofErr w:type="gramStart"/>
-      <w:r>
-        <w:t>Users(</w:t>
-      </w:r>
-      <w:proofErr w:type="spellStart"/>
-      <w:proofErr w:type="gramEnd"/>
+        <w:t>) REFERENCES Users(</w:t>
+      </w:r>
+      <w:proofErr w:type="spellStart"/>
       <w:r>
         <w:t>UserId</w:t>
       </w:r>
@@ -1002,14 +930,9 @@
       </w:r>
       <w:proofErr w:type="spellEnd"/>
       <w:r>
-        <w:t xml:space="preserve">) REFERENCES </w:t>
-      </w:r>
-      <w:proofErr w:type="gramStart"/>
-      <w:r>
-        <w:t>Status(</w:t>
-      </w:r>
-      <w:proofErr w:type="spellStart"/>
-      <w:proofErr w:type="gramEnd"/>
+        <w:t>) REFERENCES Status(</w:t>
+      </w:r>
+      <w:proofErr w:type="spellStart"/>
       <w:r>
         <w:t>StatusId</w:t>
       </w:r>
@@ -1112,7 +1035,6 @@
       <w:r>
         <w:t xml:space="preserve"> Order</w:t>
       </w:r>
-      <w:proofErr w:type="gramStart"/>
       <w:r>
         <w:t>_</w:t>
       </w:r>
@@ -1120,7 +1042,6 @@
         <w:t>(</w:t>
       </w:r>
       <w:proofErr w:type="spellStart"/>
-      <w:proofErr w:type="gramEnd"/>
       <w:r>
         <w:t>OrderId</w:t>
       </w:r>
@@ -1136,23 +1057,18 @@
       <w:r>
         <w:t>FOREIGN KEY (</w:t>
       </w:r>
-      <w:proofErr w:type="spellStart"/>
-      <w:r>
-        <w:t>OrderId</w:t>
-      </w:r>
-      <w:proofErr w:type="spellEnd"/>
+      <w:r>
+        <w:t>TicketId</w:t>
+      </w:r>
+      <w:bookmarkStart w:id="0" w:name="_GoBack"/>
+      <w:bookmarkEnd w:id="0"/>
       <w:r>
         <w:t>) REFERENCE</w:t>
       </w:r>
       <w:r>
-        <w:t xml:space="preserve">S </w:t>
-      </w:r>
-      <w:proofErr w:type="gramStart"/>
-      <w:r>
-        <w:t>Ticket(</w:t>
-      </w:r>
-      <w:proofErr w:type="spellStart"/>
-      <w:proofErr w:type="gramEnd"/>
+        <w:t>S Ticket(</w:t>
+      </w:r>
+      <w:proofErr w:type="spellStart"/>
       <w:r>
         <w:t>TicketId</w:t>
       </w:r>

</xml_diff>